<commit_message>
Well, Final Model was crap
</commit_message>
<xml_diff>
--- a/Documentation.docx
+++ b/Documentation.docx
@@ -146,7 +146,10 @@
               <w:tab w:val="right" w:leader="dot" w:pos="9350"/>
             </w:tabs>
             <w:rPr>
+              <w:rFonts w:asciiTheme="minorHAnsi" w:eastAsiaTheme="minorEastAsia" w:hAnsiTheme="minorHAnsi" w:cstheme="minorBidi"/>
               <w:noProof/>
+              <w:kern w:val="0"/>
+              <w:szCs w:val="22"/>
             </w:rPr>
           </w:pPr>
           <w:r>
@@ -158,7 +161,7 @@
           <w:r>
             <w:fldChar w:fldCharType="separate"/>
           </w:r>
-          <w:hyperlink w:anchor="_Toc45105365" w:history="1">
+          <w:hyperlink w:anchor="_Toc45115036" w:history="1">
             <w:r>
               <w:rPr>
                 <w:rStyle w:val="Hyperlink"/>
@@ -186,7 +189,325 @@
                 <w:noProof/>
                 <w:webHidden/>
               </w:rPr>
-              <w:instrText xml:space="preserve"> PAGEREF _Toc45105365 \h </w:instrText>
+              <w:instrText xml:space="preserve"> PAGEREF _Toc45115036 \h </w:instrText>
+            </w:r>
+            <w:r>
+              <w:rPr>
+                <w:noProof/>
+                <w:webHidden/>
+              </w:rPr>
+            </w:r>
+            <w:r>
+              <w:rPr>
+                <w:noProof/>
+                <w:webHidden/>
+              </w:rPr>
+              <w:fldChar w:fldCharType="separate"/>
+            </w:r>
+            <w:r>
+              <w:rPr>
+                <w:noProof/>
+                <w:webHidden/>
+              </w:rPr>
+              <w:t>2</w:t>
+            </w:r>
+            <w:r>
+              <w:rPr>
+                <w:noProof/>
+                <w:webHidden/>
+              </w:rPr>
+              <w:fldChar w:fldCharType="end"/>
+            </w:r>
+          </w:hyperlink>
+        </w:p>
+        <w:p>
+          <w:pPr>
+            <w:pStyle w:val="TOC2"/>
+            <w:tabs>
+              <w:tab w:val="right" w:leader="dot" w:pos="9350"/>
+            </w:tabs>
+            <w:rPr>
+              <w:noProof/>
+            </w:rPr>
+          </w:pPr>
+          <w:hyperlink w:anchor="_Toc45115037" w:history="1">
+            <w:r>
+              <w:rPr>
+                <w:rStyle w:val="Hyperlink"/>
+                <w:noProof/>
+                <w:lang w:val="el-GR"/>
+              </w:rPr>
+              <w:t>Επεξήγηση Αλγορίθμου</w:t>
+            </w:r>
+            <w:r>
+              <w:rPr>
+                <w:noProof/>
+                <w:webHidden/>
+              </w:rPr>
+              <w:tab/>
+            </w:r>
+            <w:r>
+              <w:rPr>
+                <w:noProof/>
+                <w:webHidden/>
+              </w:rPr>
+              <w:fldChar w:fldCharType="begin"/>
+            </w:r>
+            <w:r>
+              <w:rPr>
+                <w:noProof/>
+                <w:webHidden/>
+              </w:rPr>
+              <w:instrText xml:space="preserve"> PAGEREF _Toc45115037 \h </w:instrText>
+            </w:r>
+            <w:r>
+              <w:rPr>
+                <w:noProof/>
+                <w:webHidden/>
+              </w:rPr>
+            </w:r>
+            <w:r>
+              <w:rPr>
+                <w:noProof/>
+                <w:webHidden/>
+              </w:rPr>
+              <w:fldChar w:fldCharType="separate"/>
+            </w:r>
+            <w:r>
+              <w:rPr>
+                <w:noProof/>
+                <w:webHidden/>
+              </w:rPr>
+              <w:t>2</w:t>
+            </w:r>
+            <w:r>
+              <w:rPr>
+                <w:noProof/>
+                <w:webHidden/>
+              </w:rPr>
+              <w:fldChar w:fldCharType="end"/>
+            </w:r>
+          </w:hyperlink>
+        </w:p>
+        <w:p>
+          <w:pPr>
+            <w:pStyle w:val="TOC1"/>
+            <w:tabs>
+              <w:tab w:val="right" w:leader="dot" w:pos="9350"/>
+            </w:tabs>
+            <w:rPr>
+              <w:rFonts w:asciiTheme="minorHAnsi" w:eastAsiaTheme="minorEastAsia" w:hAnsiTheme="minorHAnsi" w:cstheme="minorBidi"/>
+              <w:noProof/>
+              <w:kern w:val="0"/>
+              <w:szCs w:val="22"/>
+            </w:rPr>
+          </w:pPr>
+          <w:hyperlink w:anchor="_Toc45115038" w:history="1">
+            <w:r>
+              <w:rPr>
+                <w:rStyle w:val="Hyperlink"/>
+                <w:noProof/>
+                <w:lang w:val="el-GR"/>
+              </w:rPr>
+              <w:t xml:space="preserve">Επεξήγηση </w:t>
+            </w:r>
+            <w:r>
+              <w:rPr>
+                <w:rStyle w:val="Hyperlink"/>
+                <w:noProof/>
+              </w:rPr>
+              <w:t>Scripts</w:t>
+            </w:r>
+            <w:r>
+              <w:rPr>
+                <w:noProof/>
+                <w:webHidden/>
+              </w:rPr>
+              <w:tab/>
+            </w:r>
+            <w:r>
+              <w:rPr>
+                <w:noProof/>
+                <w:webHidden/>
+              </w:rPr>
+              <w:fldChar w:fldCharType="begin"/>
+            </w:r>
+            <w:r>
+              <w:rPr>
+                <w:noProof/>
+                <w:webHidden/>
+              </w:rPr>
+              <w:instrText xml:space="preserve"> PAGEREF _Toc45115038 \h </w:instrText>
+            </w:r>
+            <w:r>
+              <w:rPr>
+                <w:noProof/>
+                <w:webHidden/>
+              </w:rPr>
+            </w:r>
+            <w:r>
+              <w:rPr>
+                <w:noProof/>
+                <w:webHidden/>
+              </w:rPr>
+              <w:fldChar w:fldCharType="separate"/>
+            </w:r>
+            <w:r>
+              <w:rPr>
+                <w:noProof/>
+                <w:webHidden/>
+              </w:rPr>
+              <w:t>2</w:t>
+            </w:r>
+            <w:r>
+              <w:rPr>
+                <w:noProof/>
+                <w:webHidden/>
+              </w:rPr>
+              <w:fldChar w:fldCharType="end"/>
+            </w:r>
+          </w:hyperlink>
+        </w:p>
+        <w:p>
+          <w:pPr>
+            <w:pStyle w:val="TOC2"/>
+            <w:tabs>
+              <w:tab w:val="right" w:leader="dot" w:pos="9350"/>
+            </w:tabs>
+            <w:rPr>
+              <w:noProof/>
+            </w:rPr>
+          </w:pPr>
+          <w:hyperlink w:anchor="_Toc45115039" w:history="1">
+            <w:r>
+              <w:rPr>
+                <w:rStyle w:val="Hyperlink"/>
+                <w:noProof/>
+              </w:rPr>
+              <w:t>Digits</w:t>
+            </w:r>
+            <w:r>
+              <w:rPr>
+                <w:rStyle w:val="Hyperlink"/>
+                <w:noProof/>
+                <w:lang w:val="el-GR"/>
+              </w:rPr>
+              <w:t>_</w:t>
+            </w:r>
+            <w:r>
+              <w:rPr>
+                <w:rStyle w:val="Hyperlink"/>
+                <w:noProof/>
+              </w:rPr>
+              <w:t>rec</w:t>
+            </w:r>
+            <w:r>
+              <w:rPr>
+                <w:rStyle w:val="Hyperlink"/>
+                <w:noProof/>
+                <w:lang w:val="el-GR"/>
+              </w:rPr>
+              <w:t>.</w:t>
+            </w:r>
+            <w:r>
+              <w:rPr>
+                <w:rStyle w:val="Hyperlink"/>
+                <w:noProof/>
+              </w:rPr>
+              <w:t>m</w:t>
+            </w:r>
+            <w:r>
+              <w:rPr>
+                <w:noProof/>
+                <w:webHidden/>
+              </w:rPr>
+              <w:tab/>
+            </w:r>
+            <w:r>
+              <w:rPr>
+                <w:noProof/>
+                <w:webHidden/>
+              </w:rPr>
+              <w:fldChar w:fldCharType="begin"/>
+            </w:r>
+            <w:r>
+              <w:rPr>
+                <w:noProof/>
+                <w:webHidden/>
+              </w:rPr>
+              <w:instrText xml:space="preserve"> PAGEREF _Toc45115039 \h </w:instrText>
+            </w:r>
+            <w:r>
+              <w:rPr>
+                <w:noProof/>
+                <w:webHidden/>
+              </w:rPr>
+            </w:r>
+            <w:r>
+              <w:rPr>
+                <w:noProof/>
+                <w:webHidden/>
+              </w:rPr>
+              <w:fldChar w:fldCharType="separate"/>
+            </w:r>
+            <w:r>
+              <w:rPr>
+                <w:noProof/>
+                <w:webHidden/>
+              </w:rPr>
+              <w:t>2</w:t>
+            </w:r>
+            <w:r>
+              <w:rPr>
+                <w:noProof/>
+                <w:webHidden/>
+              </w:rPr>
+              <w:fldChar w:fldCharType="end"/>
+            </w:r>
+          </w:hyperlink>
+        </w:p>
+        <w:p>
+          <w:pPr>
+            <w:pStyle w:val="TOC1"/>
+            <w:tabs>
+              <w:tab w:val="right" w:leader="dot" w:pos="9350"/>
+            </w:tabs>
+            <w:rPr>
+              <w:rFonts w:asciiTheme="minorHAnsi" w:eastAsiaTheme="minorEastAsia" w:hAnsiTheme="minorHAnsi" w:cstheme="minorBidi"/>
+              <w:noProof/>
+              <w:kern w:val="0"/>
+              <w:szCs w:val="22"/>
+            </w:rPr>
+          </w:pPr>
+          <w:hyperlink w:anchor="_Toc45115040" w:history="1">
+            <w:r>
+              <w:rPr>
+                <w:rStyle w:val="Hyperlink"/>
+                <w:noProof/>
+                <w:lang w:val="el-GR"/>
+              </w:rPr>
+              <w:t>Βιβλιογραφία</w:t>
+            </w:r>
+            <w:r>
+              <w:rPr>
+                <w:noProof/>
+                <w:webHidden/>
+              </w:rPr>
+              <w:tab/>
+            </w:r>
+            <w:r>
+              <w:rPr>
+                <w:noProof/>
+                <w:webHidden/>
+              </w:rPr>
+              <w:fldChar w:fldCharType="begin"/>
+            </w:r>
+            <w:r>
+              <w:rPr>
+                <w:noProof/>
+                <w:webHidden/>
+              </w:rPr>
+              <w:instrText xml:space="preserve"> PAGEREF _Toc45115040 \h </w:instrText>
             </w:r>
             <w:r>
               <w:rPr>
@@ -250,7 +571,7 @@
           <w:lang w:val="el-GR"/>
         </w:rPr>
       </w:pPr>
-      <w:bookmarkStart w:id="0" w:name="_Toc45105365"/>
+      <w:bookmarkStart w:id="0" w:name="_Toc45115036"/>
       <w:r>
         <w:rPr>
           <w:lang w:val="el-GR"/>
@@ -325,12 +646,14 @@
           <w:lang w:val="el-GR"/>
         </w:rPr>
       </w:pPr>
+      <w:bookmarkStart w:id="1" w:name="_Toc45115037"/>
       <w:r>
         <w:rPr>
           <w:lang w:val="el-GR"/>
         </w:rPr>
         <w:t>Επεξήγηση Αλγορίθμου</w:t>
       </w:r>
+      <w:bookmarkEnd w:id="1"/>
     </w:p>
     <w:p>
       <w:pPr>
@@ -374,15 +697,113 @@
         </w:rPr>
         <w:t>ακόλουθη διεύθυνση (</w:t>
       </w:r>
-      <w:hyperlink r:id="rId6" w:history="1">
-        <w:r>
-          <w:rPr>
-            <w:rStyle w:val="Hyperlink"/>
-            <w:lang w:val="el-GR"/>
-          </w:rPr>
-          <w:t>https://github.com/Jakobovski/free-spoken-digit-dataset</w:t>
-        </w:r>
-      </w:hyperlink>
+      <w:r>
+        <w:fldChar w:fldCharType="begin"/>
+      </w:r>
+      <w:r>
+        <w:rPr>
+          <w:lang w:val="el-GR"/>
+        </w:rPr>
+        <w:instrText xml:space="preserve"> </w:instrText>
+      </w:r>
+      <w:r>
+        <w:instrText>HYPERLINK</w:instrText>
+      </w:r>
+      <w:r>
+        <w:rPr>
+          <w:lang w:val="el-GR"/>
+        </w:rPr>
+        <w:instrText xml:space="preserve"> "</w:instrText>
+      </w:r>
+      <w:r>
+        <w:instrText>https</w:instrText>
+      </w:r>
+      <w:r>
+        <w:rPr>
+          <w:lang w:val="el-GR"/>
+        </w:rPr>
+        <w:instrText>://</w:instrText>
+      </w:r>
+      <w:r>
+        <w:instrText>github</w:instrText>
+      </w:r>
+      <w:r>
+        <w:rPr>
+          <w:lang w:val="el-GR"/>
+        </w:rPr>
+        <w:instrText>.</w:instrText>
+      </w:r>
+      <w:r>
+        <w:instrText>com</w:instrText>
+      </w:r>
+      <w:r>
+        <w:rPr>
+          <w:lang w:val="el-GR"/>
+        </w:rPr>
+        <w:instrText>/</w:instrText>
+      </w:r>
+      <w:r>
+        <w:instrText>Jakobovski</w:instrText>
+      </w:r>
+      <w:r>
+        <w:rPr>
+          <w:lang w:val="el-GR"/>
+        </w:rPr>
+        <w:instrText>/</w:instrText>
+      </w:r>
+      <w:r>
+        <w:instrText>free</w:instrText>
+      </w:r>
+      <w:r>
+        <w:rPr>
+          <w:lang w:val="el-GR"/>
+        </w:rPr>
+        <w:instrText>-</w:instrText>
+      </w:r>
+      <w:r>
+        <w:instrText>spoken</w:instrText>
+      </w:r>
+      <w:r>
+        <w:rPr>
+          <w:lang w:val="el-GR"/>
+        </w:rPr>
+        <w:instrText>-</w:instrText>
+      </w:r>
+      <w:r>
+        <w:instrText>digit</w:instrText>
+      </w:r>
+      <w:r>
+        <w:rPr>
+          <w:lang w:val="el-GR"/>
+        </w:rPr>
+        <w:instrText>-</w:instrText>
+      </w:r>
+      <w:r>
+        <w:instrText>dataset</w:instrText>
+      </w:r>
+      <w:r>
+        <w:rPr>
+          <w:lang w:val="el-GR"/>
+        </w:rPr>
+        <w:instrText xml:space="preserve">" </w:instrText>
+      </w:r>
+      <w:r>
+        <w:fldChar w:fldCharType="separate"/>
+      </w:r>
+      <w:r>
+        <w:rPr>
+          <w:rStyle w:val="Hyperlink"/>
+          <w:lang w:val="el-GR"/>
+        </w:rPr>
+        <w:t>https://github.com/Jakobovski/free-spoken-digit-dataset</w:t>
+      </w:r>
+      <w:r>
+        <w:rPr>
+          <w:rStyle w:val="Hyperlink"/>
+          <w:lang w:val="el-GR"/>
+        </w:rPr>
+        <w:fldChar w:fldCharType="end"/>
+      </w:r>
       <w:r>
         <w:rPr>
           <w:lang w:val="el-GR"/>
@@ -720,6 +1141,7 @@
           <w:lang w:val="el-GR"/>
         </w:rPr>
       </w:pPr>
+      <w:bookmarkStart w:id="2" w:name="_Toc45115038"/>
       <w:r>
         <w:rPr>
           <w:lang w:val="el-GR"/>
@@ -729,6 +1151,7 @@
       <w:r>
         <w:t>Scripts</w:t>
       </w:r>
+      <w:bookmarkEnd w:id="2"/>
     </w:p>
     <w:p>
       <w:pPr>
@@ -737,6 +1160,7 @@
           <w:lang w:val="el-GR"/>
         </w:rPr>
       </w:pPr>
+      <w:bookmarkStart w:id="3" w:name="_Toc45115039"/>
       <w:r>
         <w:t>Digits</w:t>
       </w:r>
@@ -758,8 +1182,14 @@
       <w:r>
         <w:t>m</w:t>
       </w:r>
-    </w:p>
-    <w:p>
+      <w:bookmarkEnd w:id="3"/>
+    </w:p>
+    <w:p>
+      <w:pPr>
+        <w:rPr>
+          <w:lang w:val="el-GR"/>
+        </w:rPr>
+      </w:pPr>
       <w:r>
         <w:rPr>
           <w:lang w:val="el-GR"/>
@@ -893,8 +1323,9 @@
           <w:lang w:val="el-GR"/>
         </w:rPr>
       </w:pPr>
-      <w:bookmarkStart w:id="1" w:name="_Βιβλιογραφία"/>
-      <w:bookmarkEnd w:id="1"/>
+      <w:bookmarkStart w:id="4" w:name="_Βιβλιογραφία"/>
+      <w:bookmarkStart w:id="5" w:name="_Toc45115040"/>
+      <w:bookmarkEnd w:id="4"/>
       <w:r>
         <w:rPr>
           <w:rFonts w:eastAsia="Batang"/>
@@ -902,6 +1333,7 @@
         </w:rPr>
         <w:t>Βιβλιογραφία</w:t>
       </w:r>
+      <w:bookmarkEnd w:id="5"/>
     </w:p>
     <w:p>
       <w:pPr>
@@ -914,7 +1346,7 @@
           <w:lang w:val="el-GR"/>
         </w:rPr>
       </w:pPr>
-      <w:hyperlink r:id="rId7" w:history="1">
+      <w:hyperlink r:id="rId6" w:history="1">
         <w:r>
           <w:rPr>
             <w:rStyle w:val="Hyperlink"/>
@@ -941,7 +1373,7 @@
           <w:lang w:val="el-GR"/>
         </w:rPr>
       </w:pPr>
-      <w:hyperlink r:id="rId8" w:history="1">
+      <w:hyperlink r:id="rId7" w:history="1">
         <w:r>
           <w:rPr>
             <w:rStyle w:val="Hyperlink"/>
@@ -968,7 +1400,7 @@
           <w:lang w:val="el-GR"/>
         </w:rPr>
       </w:pPr>
-      <w:hyperlink r:id="rId9" w:history="1">
+      <w:hyperlink r:id="rId8" w:history="1">
         <w:r>
           <w:rPr>
             <w:rStyle w:val="Hyperlink"/>
@@ -1820,6 +2252,19 @@
       <w:u w:val="single"/>
     </w:rPr>
   </w:style>
+  <w:style w:type="paragraph" w:styleId="TOC2">
+    <w:name w:val="toc 2"/>
+    <w:basedOn w:val="Normal"/>
+    <w:next w:val="Normal"/>
+    <w:autoRedefine/>
+    <w:uiPriority w:val="39"/>
+    <w:unhideWhenUsed/>
+    <w:rsid w:val="007428AA"/>
+    <w:pPr>
+      <w:spacing w:after="100"/>
+      <w:ind w:left="220"/>
+    </w:pPr>
+  </w:style>
 </w:styles>
 </file>
 

</xml_diff>